<commit_message>
Work on the querycompiler
</commit_message>
<xml_diff>
--- a/design/De type hiërarchie in Perspectives.docx
+++ b/design/De type hiërarchie in Perspectives.docx
@@ -103,10 +103,7 @@
     </w:p>
     <w:p>
       <w:r>
-        <w:t>Een type wordt in Perspectives, in CRL, beschreven met een Context.</w:t>
-      </w:r>
-      <w:r>
-        <w:t xml:space="preserve"> Daarom heeft een type zelf ook een type (want het is een Context en die heeft altijd een type).</w:t>
+        <w:t>Een type wordt in Perspectives, in CRL, beschreven met een Context. Daarom heeft een type zelf ook een type (want het is een Context en die heeft altijd een type).</w:t>
       </w:r>
     </w:p>
     <w:p>
@@ -209,7 +206,19 @@
         <w:t>Merk op dat dit gevolgen heeft voor de uitvoering van een query. Allereerst is het zo dat we instanties van rollen niet alleen bij de instantie van de context zelf moeten zoeken, maar óók in zijn type-hiërarchie</w:t>
       </w:r>
       <w:r>
-        <w:t xml:space="preserve"> (maar altijd maar op één niveau!)</w:t>
+        <w:t xml:space="preserve"> (maar </w:t>
+      </w:r>
+      <w:r>
+        <w:t xml:space="preserve">een instantie van een bepaald type rol kan </w:t>
+      </w:r>
+      <w:r>
+        <w:t>maar op één niveau</w:t>
+      </w:r>
+      <w:r>
+        <w:t xml:space="preserve"> in de hiërarchie aan een context toegevoegd worden, nooit op meerdere niveaus zodat ze elkaar zouden ‘schaduwen’</w:t>
+      </w:r>
+      <w:r>
+        <w:t>!)</w:t>
       </w:r>
       <w:r>
         <w:t>.</w:t>
@@ -241,6 +250,53 @@
     <w:p>
       <w:r>
         <w:t>Kortom, een context die als type wordt gebruikt, moet worden ‘bevroren’.</w:t>
+      </w:r>
+    </w:p>
+    <w:p>
+      <w:pPr>
+        <w:pStyle w:val="Kop1"/>
+      </w:pPr>
+      <w:r>
+        <w:t>Nog een constraint: niet ‘schaduwen’</w:t>
+      </w:r>
+    </w:p>
+    <w:p>
+      <w:r>
+        <w:t xml:space="preserve">We verbieden de modelleur om een rol met een lokale naam te maken, die al voorkomt in de type hiërarchie. Zouden we het wel toestaan, dan zou de bedoelde semantiek die van ‘schaduwen’ zijn. De ‘dichtstbijzijnde’ roldefinitie krijgt voorrang op definities die hoger in de hiërarchie voorkomen. De modelleur zou zo extra constraints op de mogelijke bindingen van een subtype kunnen leggen. </w:t>
+      </w:r>
+    </w:p>
+    <w:p>
+      <w:r>
+        <w:t>Met facetten (type classes) hebben we een vorm van multiple inheritance. Schaduwen compliceert dat (wat schaduwt wat?).</w:t>
+      </w:r>
+    </w:p>
+    <w:p>
+      <w:r>
+        <w:t>Vooralsnog sluiten we dus deze modelleermogelijkheid uit.</w:t>
+      </w:r>
+    </w:p>
+    <w:p>
+      <w:pPr>
+        <w:pStyle w:val="Kop1"/>
+      </w:pPr>
+      <w:r>
+        <w:t>Asymmetrie: rollen</w:t>
+      </w:r>
+    </w:p>
+    <w:p>
+      <w:r>
+        <w:t>Conceptueel zouden we ook een Rol partieel kunnen instantiëren. Denk b.v. aan een rol chauffeur met een aantekening die aangeeft dat hij bijzondere vaardigheden heeft voor bepaalde groepen passagiers. Een instantie van die rol met de aantekening ingevuld op een bepaalde waarde, zouden we als type willen kunnen beschouwen, dus: er nieuwe instanties van maken.</w:t>
+      </w:r>
+    </w:p>
+    <w:p>
+      <w:r>
+        <w:lastRenderedPageBreak/>
+        <w:t>Maar dat kan niet omdat een rol geen type kan representeren! Types representeren we met contexten. Hier is dus sprake van een asymmetrie. Wat voor contexten kan – partieel instantiëren en daarmee een type verkrijgen – kan voor rollen dus niet.</w:t>
+      </w:r>
+    </w:p>
+    <w:p>
+      <w:r>
+        <w:t>Als we deze vorm van typevorming ook voor rollen willen ondersteunen, hebben we daar een ander mechanisme voor nodig.</w:t>
       </w:r>
       <w:bookmarkStart w:id="0" w:name="_GoBack"/>
       <w:bookmarkEnd w:id="0"/>
@@ -311,7 +367,7 @@
           <w:rPr>
             <w:noProof/>
           </w:rPr>
-          <w:t>2</w:t>
+          <w:t>3</w:t>
         </w:r>
         <w:r>
           <w:fldChar w:fldCharType="end"/>
@@ -823,6 +879,7 @@
     <w:lsdException w:name="HTML Sample" w:semiHidden="1" w:unhideWhenUsed="1"/>
     <w:lsdException w:name="HTML Typewriter" w:semiHidden="1" w:unhideWhenUsed="1"/>
     <w:lsdException w:name="HTML Variable" w:semiHidden="1" w:unhideWhenUsed="1"/>
+    <w:lsdException w:name="Normal Table" w:semiHidden="1" w:unhideWhenUsed="1"/>
     <w:lsdException w:name="annotation subject" w:semiHidden="1" w:unhideWhenUsed="1"/>
     <w:lsdException w:name="No List" w:semiHidden="1" w:unhideWhenUsed="1"/>
     <w:lsdException w:name="Outline List 1" w:semiHidden="1" w:unhideWhenUsed="1"/>
@@ -868,9 +925,11 @@
     <w:lsdException w:name="Table Subtle 1" w:semiHidden="1" w:unhideWhenUsed="1"/>
     <w:lsdException w:name="Table Subtle 2" w:semiHidden="1" w:unhideWhenUsed="1"/>
     <w:lsdException w:name="Table Web 1" w:semiHidden="1" w:unhideWhenUsed="1"/>
+    <w:lsdException w:name="Table Web 2" w:semiHidden="1" w:unhideWhenUsed="1"/>
     <w:lsdException w:name="Table Web 3" w:semiHidden="1" w:unhideWhenUsed="1"/>
     <w:lsdException w:name="Balloon Text" w:semiHidden="1" w:unhideWhenUsed="1"/>
     <w:lsdException w:name="Table Grid" w:uiPriority="39"/>
+    <w:lsdException w:name="Table Theme" w:semiHidden="1" w:unhideWhenUsed="1"/>
     <w:lsdException w:name="Placeholder Text" w:semiHidden="1"/>
     <w:lsdException w:name="No Spacing" w:semiHidden="1" w:uiPriority="1" w:unhideWhenUsed="1" w:qFormat="1"/>
     <w:lsdException w:name="Light Shading" w:uiPriority="60"/>

</xml_diff>